<commit_message>
Deploy update from 15e2cca904af7fba09cb3c8ac702eecd65e20b79
</commit_message>
<xml_diff>
--- a/policies/agreement-2020-07-16.docx
+++ b/policies/agreement-2020-07-16.docx
@@ -6,11 +6,11 @@
       <w:pPr>
         <w:pStyle w:val="Heading1"/>
       </w:pPr>
-      <w:bookmarkStart w:id="21" w:name="databrary-access-agreement"/>
-      <w:bookmarkEnd w:id="21"/>
+      <w:bookmarkStart w:id="20" w:name="databrary-access-agreement"/>
       <w:r>
         <w:t xml:space="preserve">Databrary Access Agreement</w:t>
       </w:r>
+      <w:bookmarkEnd w:id="20"/>
     </w:p>
     <w:p>
       <w:pPr>
@@ -429,83 +429,83 @@
       <w:pPr>
         <w:pStyle w:val="Heading2"/>
       </w:pPr>
-      <w:bookmarkStart w:id="22" w:name="acknowledgement-by-authorized-investigator"/>
+      <w:bookmarkStart w:id="21" w:name="X2fdad48066937982775bea765b740eea6efd90c"/>
+      <w:r>
+        <w:t xml:space="preserve">Acknowledgement by Authorized Investigator</w:t>
+      </w:r>
+      <w:bookmarkEnd w:id="21"/>
+    </w:p>
+    <w:p>
+      <w:pPr>
+        <w:pStyle w:val="FirstParagraph"/>
+      </w:pPr>
+      <w:r>
+        <w:t xml:space="preserve">As an Authorized Investigator, I acknowledge that I have read and</w:t>
+      </w:r>
+      <w:r>
+        <w:t xml:space="preserve"> </w:t>
+      </w:r>
+      <w:r>
+        <w:t xml:space="preserve">understand the terms of this agreement.</w:t>
+      </w:r>
+    </w:p>
+    <w:p>
+      <w:pPr>
+        <w:pStyle w:val="BodyText"/>
+      </w:pPr>
+      <w:r>
+        <w:t xml:space="preserve">Name of Authorized Investigator:</w:t>
+      </w:r>
+      <w:r>
+        <w:t xml:space="preserve"> </w:t>
+      </w:r>
+      <w:r>
+        <w:t xml:space="preserve">_______________________________</w:t>
+      </w:r>
+    </w:p>
+    <w:p>
+      <w:pPr>
+        <w:pStyle w:val="BodyText"/>
+      </w:pPr>
+      <w:r>
+        <w:t xml:space="preserve">Title of Authorized Investigator:</w:t>
+      </w:r>
+      <w:r>
+        <w:t xml:space="preserve"> </w:t>
+      </w:r>
+      <w:r>
+        <w:t xml:space="preserve">_______________________________</w:t>
+      </w:r>
+    </w:p>
+    <w:p>
+      <w:pPr>
+        <w:pStyle w:val="BodyText"/>
+      </w:pPr>
+      <w:r>
+        <w:t xml:space="preserve">Signature of Authorized Investigator:</w:t>
+      </w:r>
+      <w:r>
+        <w:t xml:space="preserve"> </w:t>
+      </w:r>
+      <w:r>
+        <w:t xml:space="preserve">_______________________________ Date:</w:t>
+      </w:r>
+      <w:r>
+        <w:t xml:space="preserve"> </w:t>
+      </w:r>
+      <w:r>
+        <w:t xml:space="preserve">________________</w:t>
+      </w:r>
+    </w:p>
+    <w:p>
+      <w:pPr>
+        <w:pStyle w:val="Heading2"/>
+      </w:pPr>
+      <w:bookmarkStart w:id="22" w:name="approval-by-institution"/>
+      <w:r>
+        <w:t xml:space="preserve">Approval by Institution</w:t>
+      </w:r>
       <w:bookmarkEnd w:id="22"/>
-      <w:r>
-        <w:t xml:space="preserve">Acknowledgement by Authorized Investigator</w:t>
-      </w:r>
-    </w:p>
-    <w:p>
-      <w:pPr>
-        <w:pStyle w:val="FirstParagraph"/>
-      </w:pPr>
-      <w:r>
-        <w:t xml:space="preserve">As an Authorized Investigator, I acknowledge that I have read and</w:t>
-      </w:r>
-      <w:r>
-        <w:t xml:space="preserve"> </w:t>
-      </w:r>
-      <w:r>
-        <w:t xml:space="preserve">understand the terms of this agreement.</w:t>
-      </w:r>
-    </w:p>
-    <w:p>
-      <w:pPr>
-        <w:pStyle w:val="BodyText"/>
-      </w:pPr>
-      <w:r>
-        <w:t xml:space="preserve">Name of Authorized Investigator:</w:t>
-      </w:r>
-      <w:r>
-        <w:t xml:space="preserve"> </w:t>
-      </w:r>
-      <w:r>
-        <w:t xml:space="preserve">_______________________________</w:t>
-      </w:r>
-    </w:p>
-    <w:p>
-      <w:pPr>
-        <w:pStyle w:val="BodyText"/>
-      </w:pPr>
-      <w:r>
-        <w:t xml:space="preserve">Title of Authorized Investigator:</w:t>
-      </w:r>
-      <w:r>
-        <w:t xml:space="preserve"> </w:t>
-      </w:r>
-      <w:r>
-        <w:t xml:space="preserve">_______________________________</w:t>
-      </w:r>
-    </w:p>
-    <w:p>
-      <w:pPr>
-        <w:pStyle w:val="BodyText"/>
-      </w:pPr>
-      <w:r>
-        <w:t xml:space="preserve">Signature of Authorized Investigator:</w:t>
-      </w:r>
-      <w:r>
-        <w:t xml:space="preserve"> </w:t>
-      </w:r>
-      <w:r>
-        <w:t xml:space="preserve">_______________________________ Date:</w:t>
-      </w:r>
-      <w:r>
-        <w:t xml:space="preserve"> </w:t>
-      </w:r>
-      <w:r>
-        <w:t xml:space="preserve">________________</w:t>
-      </w:r>
-    </w:p>
-    <w:p>
-      <w:pPr>
-        <w:pStyle w:val="Heading2"/>
-      </w:pPr>
-      <w:bookmarkStart w:id="23" w:name="approval-by-institution"/>
-      <w:bookmarkEnd w:id="23"/>
-      <w:r>
-        <w:t xml:space="preserve">Approval by Institution</w:t>
-      </w:r>
     </w:p>
     <w:p>
       <w:pPr>
@@ -592,6 +592,10 @@
     <w:sectPr/>
   </w:body>
 </w:document>
+</file>
+
+<file path=word/comments.xml><?xml version="1.0" encoding="utf-8"?>
+<w:comments xmlns:w="http://schemas.openxmlformats.org/wordprocessingml/2006/main" xmlns:m="http://schemas.openxmlformats.org/officeDocument/2006/math" xmlns:r="http://schemas.openxmlformats.org/officeDocument/2006/relationships" xmlns:o="urn:schemas-microsoft-com:office:office" xmlns:v="urn:schemas-microsoft-com:vml" xmlns:w10="urn:schemas-microsoft-com:office:word" xmlns:a="http://schemas.openxmlformats.org/drawingml/2006/main" xmlns:pic="http://schemas.openxmlformats.org/drawingml/2006/picture" xmlns:wp="http://schemas.openxmlformats.org/drawingml/2006/wordprocessingDrawing"/>
 </file>
 
 <file path=word/footnotes.xml><?xml version="1.0" encoding="utf-8"?>
@@ -615,8 +619,8 @@
 
 <file path=word/numbering.xml><?xml version="1.0" encoding="utf-8"?>
 <w:numbering xmlns:w="http://schemas.openxmlformats.org/wordprocessingml/2006/main">
-  <w:abstractNum w:abstractNumId="0">
-    <w:nsid w:val="e17f69ba"/>
+  <w:abstractNum w:abstractNumId="990">
+    <w:nsid w:val="2c1ae401"/>
     <w:multiLevelType w:val="multilevel"/>
     <w:lvl w:ilvl="0">
       <w:numFmt w:val="bullet"/>
@@ -695,91 +699,29 @@
         <w:ind w:left="4800" w:hanging="480"/>
       </w:pPr>
     </w:lvl>
-  </w:abstractNum>
-  <w:abstractNum w:abstractNumId="990">
-    <w:nsid w:val="83dd3770"/>
-    <w:multiLevelType w:val="multilevel"/>
-    <w:lvl w:ilvl="0">
+    <w:lvl w:ilvl="7">
       <w:numFmt w:val="bullet"/>
       <w:lvlText w:val=" "/>
       <w:lvlJc w:val="left"/>
       <w:pPr>
         <w:tabs>
-          <w:tab w:val="num" w:pos="0"/>
+          <w:tab w:val="num" w:pos="5040"/>
         </w:tabs>
-        <w:ind w:left="480" w:hanging="480"/>
+        <w:ind w:left="5520" w:hanging="480"/>
       </w:pPr>
     </w:lvl>
-    <w:lvl w:ilvl="1">
+    <w:lvl w:ilvl="8">
       <w:numFmt w:val="bullet"/>
       <w:lvlText w:val=" "/>
       <w:lvlJc w:val="left"/>
       <w:pPr>
         <w:tabs>
-          <w:tab w:val="num" w:pos="720"/>
+          <w:tab w:val="num" w:pos="5760"/>
         </w:tabs>
-        <w:ind w:left="1200" w:hanging="480"/>
-      </w:pPr>
-    </w:lvl>
-    <w:lvl w:ilvl="2">
-      <w:numFmt w:val="bullet"/>
-      <w:lvlText w:val=" "/>
-      <w:lvlJc w:val="left"/>
-      <w:pPr>
-        <w:tabs>
-          <w:tab w:val="num" w:pos="1440"/>
-        </w:tabs>
-        <w:ind w:left="1920" w:hanging="480"/>
-      </w:pPr>
-    </w:lvl>
-    <w:lvl w:ilvl="3">
-      <w:numFmt w:val="bullet"/>
-      <w:lvlText w:val=" "/>
-      <w:lvlJc w:val="left"/>
-      <w:pPr>
-        <w:tabs>
-          <w:tab w:val="num" w:pos="2160"/>
-        </w:tabs>
-        <w:ind w:left="2640" w:hanging="480"/>
-      </w:pPr>
-    </w:lvl>
-    <w:lvl w:ilvl="4">
-      <w:numFmt w:val="bullet"/>
-      <w:lvlText w:val=" "/>
-      <w:lvlJc w:val="left"/>
-      <w:pPr>
-        <w:tabs>
-          <w:tab w:val="num" w:pos="2880"/>
-        </w:tabs>
-        <w:ind w:left="3360" w:hanging="480"/>
-      </w:pPr>
-    </w:lvl>
-    <w:lvl w:ilvl="5">
-      <w:numFmt w:val="bullet"/>
-      <w:lvlText w:val=" "/>
-      <w:lvlJc w:val="left"/>
-      <w:pPr>
-        <w:tabs>
-          <w:tab w:val="num" w:pos="3600"/>
-        </w:tabs>
-        <w:ind w:left="4080" w:hanging="480"/>
-      </w:pPr>
-    </w:lvl>
-    <w:lvl w:ilvl="6">
-      <w:numFmt w:val="bullet"/>
-      <w:lvlText w:val=" "/>
-      <w:lvlJc w:val="left"/>
-      <w:pPr>
-        <w:tabs>
-          <w:tab w:val="num" w:pos="4320"/>
-        </w:tabs>
-        <w:ind w:left="4800" w:hanging="480"/>
+        <w:ind w:left="6240" w:hanging="480"/>
       </w:pPr>
     </w:lvl>
   </w:abstractNum>
-  <w:num w:numId="1">
-    <w:abstractNumId w:val="0"/>
-  </w:num>
   <w:num w:numId="1000">
     <w:abstractNumId w:val="990"/>
   </w:num>
@@ -926,7 +868,7 @@
       <w:rFonts w:asciiTheme="majorHAnsi" w:eastAsiaTheme="majorEastAsia" w:hAnsiTheme="majorHAnsi" w:cstheme="majorBidi"/>
       <w:b/>
       <w:bCs/>
-      <w:color w:val="345A8A" w:themeColor="accent1" w:themeShade="B5"/>
+      <w:color w:val="4F81BD" w:themeColor="accent1"/>
       <w:sz w:val="32"/>
       <w:szCs w:val="32"/>
     </w:rPr>
@@ -943,28 +885,6 @@
       <w:keepLines/>
       <w:spacing w:before="200" w:after="0"/>
       <w:outlineLvl w:val="1"/>
-    </w:pPr>
-    <w:rPr>
-      <w:rFonts w:asciiTheme="majorHAnsi" w:eastAsiaTheme="majorEastAsia" w:hAnsiTheme="majorHAnsi" w:cstheme="majorBidi"/>
-      <w:b/>
-      <w:bCs/>
-      <w:color w:val="4F81BD" w:themeColor="accent1"/>
-      <w:sz w:val="32"/>
-      <w:szCs w:val="32"/>
-    </w:rPr>
-  </w:style>
-  <w:style w:type="paragraph" w:styleId="Heading3">
-    <w:name w:val="Heading 3"/>
-    <w:basedOn w:val="Normal"/>
-    <w:next w:val="BodyText"/>
-    <w:uiPriority w:val="9"/>
-    <w:unhideWhenUsed/>
-    <w:qFormat/>
-    <w:pPr>
-      <w:keepNext/>
-      <w:keepLines/>
-      <w:spacing w:before="200" w:after="0"/>
-      <w:outlineLvl w:val="2"/>
     </w:pPr>
     <w:rPr>
       <w:rFonts w:asciiTheme="majorHAnsi" w:eastAsiaTheme="majorEastAsia" w:hAnsiTheme="majorHAnsi" w:cstheme="majorBidi"/>
@@ -975,8 +895,8 @@
       <w:szCs w:val="28"/>
     </w:rPr>
   </w:style>
-  <w:style w:type="paragraph" w:styleId="Heading4">
-    <w:name w:val="Heading 4"/>
+  <w:style w:type="paragraph" w:styleId="Heading3">
+    <w:name w:val="Heading 3"/>
     <w:basedOn w:val="Normal"/>
     <w:next w:val="BodyText"/>
     <w:uiPriority w:val="9"/>
@@ -986,7 +906,7 @@
       <w:keepNext/>
       <w:keepLines/>
       <w:spacing w:before="200" w:after="0"/>
-      <w:outlineLvl w:val="3"/>
+      <w:outlineLvl w:val="2"/>
     </w:pPr>
     <w:rPr>
       <w:rFonts w:asciiTheme="majorHAnsi" w:eastAsiaTheme="majorEastAsia" w:hAnsiTheme="majorHAnsi" w:cstheme="majorBidi"/>
@@ -997,6 +917,28 @@
       <w:szCs w:val="24"/>
     </w:rPr>
   </w:style>
+  <w:style w:type="paragraph" w:styleId="Heading4">
+    <w:name w:val="Heading 4"/>
+    <w:basedOn w:val="Normal"/>
+    <w:next w:val="BodyText"/>
+    <w:uiPriority w:val="9"/>
+    <w:unhideWhenUsed/>
+    <w:qFormat/>
+    <w:pPr>
+      <w:keepNext/>
+      <w:keepLines/>
+      <w:spacing w:before="200" w:after="0"/>
+      <w:outlineLvl w:val="3"/>
+    </w:pPr>
+    <w:rPr>
+      <w:rFonts w:asciiTheme="majorHAnsi" w:eastAsiaTheme="majorEastAsia" w:hAnsiTheme="majorHAnsi" w:cstheme="majorBidi"/>
+      <w:i/>
+      <w:bCs/>
+      <w:color w:val="4F81BD" w:themeColor="accent1"/>
+      <w:sz w:val="24"/>
+      <w:szCs w:val="24"/>
+    </w:rPr>
+  </w:style>
   <w:style w:type="paragraph" w:styleId="Heading5">
     <w:name w:val="Heading 5"/>
     <w:basedOn w:val="Normal"/>
@@ -1012,7 +954,6 @@
     </w:pPr>
     <w:rPr>
       <w:rFonts w:asciiTheme="majorHAnsi" w:eastAsiaTheme="majorEastAsia" w:hAnsiTheme="majorHAnsi" w:cstheme="majorBidi"/>
-      <w:i/>
       <w:iCs/>
       <w:color w:val="4F81BD" w:themeColor="accent1"/>
       <w:sz w:val="24"/>
@@ -1031,6 +972,66 @@
       <w:keepLines/>
       <w:spacing w:before="200" w:after="0"/>
       <w:outlineLvl w:val="5"/>
+    </w:pPr>
+    <w:rPr>
+      <w:rFonts w:asciiTheme="majorHAnsi" w:eastAsiaTheme="majorEastAsia" w:hAnsiTheme="majorHAnsi" w:cstheme="majorBidi"/>
+      <w:color w:val="4F81BD" w:themeColor="accent1"/>
+      <w:sz w:val="24"/>
+      <w:szCs w:val="24"/>
+    </w:rPr>
+  </w:style>
+  <w:style w:type="paragraph" w:styleId="Heading7">
+    <w:name w:val="Heading 7"/>
+    <w:basedOn w:val="Normal"/>
+    <w:next w:val="BodyText"/>
+    <w:uiPriority w:val="9"/>
+    <w:unhideWhenUsed/>
+    <w:qFormat/>
+    <w:pPr>
+      <w:keepNext/>
+      <w:keepLines/>
+      <w:spacing w:before="200" w:after="0"/>
+      <w:outlineLvl w:val="6"/>
+    </w:pPr>
+    <w:rPr>
+      <w:rFonts w:asciiTheme="majorHAnsi" w:eastAsiaTheme="majorEastAsia" w:hAnsiTheme="majorHAnsi" w:cstheme="majorBidi"/>
+      <w:color w:val="4F81BD" w:themeColor="accent1"/>
+      <w:sz w:val="24"/>
+      <w:szCs w:val="24"/>
+    </w:rPr>
+  </w:style>
+  <w:style w:type="paragraph" w:styleId="Heading8">
+    <w:name w:val="Heading 8"/>
+    <w:basedOn w:val="Normal"/>
+    <w:next w:val="BodyText"/>
+    <w:uiPriority w:val="9"/>
+    <w:unhideWhenUsed/>
+    <w:qFormat/>
+    <w:pPr>
+      <w:keepNext/>
+      <w:keepLines/>
+      <w:spacing w:before="200" w:after="0"/>
+      <w:outlineLvl w:val="7"/>
+    </w:pPr>
+    <w:rPr>
+      <w:rFonts w:asciiTheme="majorHAnsi" w:eastAsiaTheme="majorEastAsia" w:hAnsiTheme="majorHAnsi" w:cstheme="majorBidi"/>
+      <w:color w:val="4F81BD" w:themeColor="accent1"/>
+      <w:sz w:val="24"/>
+      <w:szCs w:val="24"/>
+    </w:rPr>
+  </w:style>
+  <w:style w:type="paragraph" w:styleId="Heading9">
+    <w:name w:val="Heading 9"/>
+    <w:basedOn w:val="Normal"/>
+    <w:next w:val="BodyText"/>
+    <w:uiPriority w:val="9"/>
+    <w:unhideWhenUsed/>
+    <w:qFormat/>
+    <w:pPr>
+      <w:keepNext/>
+      <w:keepLines/>
+      <w:spacing w:before="200" w:after="0"/>
+      <w:outlineLvl w:val="8"/>
     </w:pPr>
     <w:rPr>
       <w:rFonts w:asciiTheme="majorHAnsi" w:eastAsiaTheme="majorEastAsia" w:hAnsiTheme="majorHAnsi" w:cstheme="majorBidi"/>
@@ -1048,14 +1049,8 @@
     <w:qFormat/>
     <w:pPr>
       <w:spacing w:before="100" w:after="100"/>
-      <w:ind w:firstLine="0"/>
-    </w:pPr>
-    <w:rPr>
-      <w:rFonts w:asciiTheme="majorHAnsi" w:eastAsiaTheme="majorEastAsia" w:hAnsiTheme="majorHAnsi" w:cstheme="majorBidi"/>
-      <w:bCs/>
-      <w:sz w:val="20"/>
-      <w:szCs w:val="20"/>
-    </w:rPr>
+      <w:ind w:firstLine="0" w:left="480" w:right="480"/>
+    </w:pPr>
   </w:style>
   <w:style w:type="paragraph" w:styleId="FootnoteText">
     <w:name w:val="Footnote Text"/>
@@ -1070,8 +1065,9 @@
     <w:semiHidden/>
     <w:unhideWhenUsed/>
   </w:style>
-  <w:style w:type="table" w:default="1" w:styleId="TableNormal">
-    <w:name w:val="Normal Table"/>
+  <w:style w:type="table" w:default="1" w:styleId="Table">
+    <w:name w:val="Table"/>
+    <w:basedOn w:val="TableNormal"/>
     <w:semiHidden/>
     <w:unhideWhenUsed/>
     <w:qFormat/>
@@ -1128,8 +1124,8 @@
     <w:name w:val="Figure"/>
     <w:basedOn w:val="Normal"/>
   </w:style>
-  <w:style w:type="paragraph" w:customStyle="1" w:styleId="FigureWithCaption">
-    <w:name w:val="Figure with Caption"/>
+  <w:style w:type="paragraph" w:customStyle="1" w:styleId="CaptionedFigure">
+    <w:name w:val="Captioned Figure"/>
     <w:basedOn w:val="Figure"/>
     <w:pPr>
       <w:keepNext/>

</xml_diff>